<commit_message>
Tercera version concluida del proyecto, Octubre de 2019
</commit_message>
<xml_diff>
--- a/Documentación/Informe de requerimientos Formato IEEE-830.docx
+++ b/Documentación/Informe de requerimientos Formato IEEE-830.docx
@@ -8,8 +8,6 @@
       <w:bookmarkStart w:id="2" w:name="_Toc33411062"/>
       <w:bookmarkStart w:id="3" w:name="_Toc33238257"/>
       <w:bookmarkStart w:id="4" w:name="_Toc33411084"/>
-      <w:bookmarkStart w:id="5" w:name="_GoBack"/>
-      <w:bookmarkEnd w:id="5"/>
     </w:p>
     <w:p/>
     <w:p/>
@@ -11707,8 +11705,8 @@
         <w:lastRenderedPageBreak/>
         <w:t>Requisitos funcionales</w:t>
       </w:r>
-      <w:bookmarkStart w:id="6" w:name="_Toc33238253"/>
-      <w:bookmarkStart w:id="7" w:name="_Toc33411080"/>
+      <w:bookmarkStart w:id="5" w:name="_Toc33238253"/>
+      <w:bookmarkStart w:id="6" w:name="_Toc33411080"/>
     </w:p>
     <w:p>
       <w:pPr>
@@ -11737,8 +11735,8 @@
         </w:rPr>
         <w:t>Requisito funcional 1</w:t>
       </w:r>
+      <w:bookmarkEnd w:id="5"/>
       <w:bookmarkEnd w:id="6"/>
-      <w:bookmarkEnd w:id="7"/>
     </w:p>
     <w:p>
       <w:pPr>
@@ -11842,7 +11840,7 @@
           <w:szCs w:val="22"/>
         </w:rPr>
       </w:pPr>
-      <w:bookmarkStart w:id="8" w:name="_Toc33411081"/>
+      <w:bookmarkStart w:id="7" w:name="_Toc33411081"/>
       <w:r>
         <w:rPr>
           <w:bCs w:val="0"/>
@@ -11867,7 +11865,7 @@
         </w:rPr>
         <w:t>Requisito funcional 2</w:t>
       </w:r>
-      <w:bookmarkEnd w:id="8"/>
+      <w:bookmarkEnd w:id="7"/>
     </w:p>
     <w:p>
       <w:pPr>
@@ -12018,7 +12016,7 @@
           <w:szCs w:val="22"/>
         </w:rPr>
       </w:pPr>
-      <w:bookmarkStart w:id="9" w:name="_Toc33411082"/>
+      <w:bookmarkStart w:id="8" w:name="_Toc33411082"/>
       <w:r>
         <w:rPr>
           <w:bCs w:val="0"/>
@@ -12034,7 +12032,7 @@
         </w:rPr>
         <w:t>Requisito funcional 3</w:t>
       </w:r>
-      <w:bookmarkEnd w:id="9"/>
+      <w:bookmarkEnd w:id="8"/>
     </w:p>
     <w:p>
       <w:pPr>
@@ -12099,7 +12097,7 @@
           <w:szCs w:val="22"/>
         </w:rPr>
       </w:pPr>
-      <w:bookmarkStart w:id="10" w:name="_Toc33411083"/>
+      <w:bookmarkStart w:id="9" w:name="_Toc33411083"/>
       <w:r>
         <w:rPr>
           <w:bCs w:val="0"/>
@@ -12115,7 +12113,7 @@
         </w:rPr>
         <w:t xml:space="preserve">Requisito funcional </w:t>
       </w:r>
-      <w:bookmarkEnd w:id="10"/>
+      <w:bookmarkEnd w:id="9"/>
       <w:r>
         <w:rPr>
           <w:sz w:val="24"/>
@@ -12379,9 +12377,9 @@
           <w:b/>
         </w:rPr>
       </w:pPr>
-      <w:bookmarkStart w:id="11" w:name="_Toc158116812"/>
-      <w:bookmarkStart w:id="12" w:name="_Toc158117270"/>
-      <w:bookmarkStart w:id="13" w:name="_Toc192498622"/>
+      <w:bookmarkStart w:id="10" w:name="_Toc158116812"/>
+      <w:bookmarkStart w:id="11" w:name="_Toc158117270"/>
+      <w:bookmarkStart w:id="12" w:name="_Toc192498622"/>
       <w:r>
         <w:rPr>
           <w:rFonts w:ascii="Arial" w:hAnsi="Arial" w:cs="Arial"/>
@@ -12390,9 +12388,9 @@
         </w:rPr>
         <w:t>Seguridad de acceso al sistema</w:t>
       </w:r>
+      <w:bookmarkEnd w:id="10"/>
       <w:bookmarkEnd w:id="11"/>
       <w:bookmarkEnd w:id="12"/>
-      <w:bookmarkEnd w:id="13"/>
     </w:p>
     <w:p>
       <w:pPr>
@@ -12423,8 +12421,8 @@
           <w:bCs/>
         </w:rPr>
       </w:pPr>
-      <w:bookmarkStart w:id="14" w:name="_Toc158116814"/>
-      <w:bookmarkStart w:id="15" w:name="_Toc158117272"/>
+      <w:bookmarkStart w:id="13" w:name="_Toc158116814"/>
+      <w:bookmarkStart w:id="14" w:name="_Toc158117272"/>
       <w:r>
         <w:rPr>
           <w:rFonts w:ascii="Arial" w:hAnsi="Arial" w:cs="Arial"/>
@@ -12433,8 +12431,8 @@
         </w:rPr>
         <w:t>Tiempo activo de la sesión del usuario</w:t>
       </w:r>
+      <w:bookmarkEnd w:id="13"/>
       <w:bookmarkEnd w:id="14"/>
-      <w:bookmarkEnd w:id="15"/>
     </w:p>
     <w:p>
       <w:pPr>
@@ -12481,9 +12479,9 @@
           <w:bCs/>
         </w:rPr>
       </w:pPr>
-      <w:bookmarkStart w:id="16" w:name="_Toc158116815"/>
-      <w:bookmarkStart w:id="17" w:name="_Toc158117273"/>
-      <w:bookmarkStart w:id="18" w:name="_Toc192498623"/>
+      <w:bookmarkStart w:id="15" w:name="_Toc158116815"/>
+      <w:bookmarkStart w:id="16" w:name="_Toc158117273"/>
+      <w:bookmarkStart w:id="17" w:name="_Toc192498623"/>
       <w:r>
         <w:rPr>
           <w:rFonts w:ascii="Arial" w:hAnsi="Arial" w:cs="Arial"/>
@@ -12492,9 +12490,9 @@
         </w:rPr>
         <w:t>Navegación en el sistema</w:t>
       </w:r>
+      <w:bookmarkEnd w:id="15"/>
       <w:bookmarkEnd w:id="16"/>
       <w:bookmarkEnd w:id="17"/>
-      <w:bookmarkEnd w:id="18"/>
     </w:p>
     <w:p>
       <w:pPr>
@@ -12798,10 +12796,10 @@
         </w:rPr>
         <w:t>, con el propósito de que sea fácil de interpretar y por su puesto tendrá su manual de usuario que facilitara la interpretación entre el usuario y el aplicativo web.</w:t>
       </w:r>
-      <w:bookmarkStart w:id="19" w:name="_Toc158116792"/>
-      <w:bookmarkStart w:id="20" w:name="_Toc158117254"/>
-      <w:bookmarkStart w:id="21" w:name="_Toc158777193"/>
-      <w:bookmarkStart w:id="22" w:name="_Toc192498608"/>
+      <w:bookmarkStart w:id="18" w:name="_Toc158116792"/>
+      <w:bookmarkStart w:id="19" w:name="_Toc158117254"/>
+      <w:bookmarkStart w:id="20" w:name="_Toc158777193"/>
+      <w:bookmarkStart w:id="21" w:name="_Toc192498608"/>
     </w:p>
     <w:p>
       <w:pPr>
@@ -12824,14 +12822,14 @@
           <w:lang w:val="es-CO" w:eastAsia="en-US"/>
         </w:rPr>
       </w:pPr>
-      <w:bookmarkStart w:id="23" w:name="_Toc158116807"/>
-      <w:bookmarkStart w:id="24" w:name="_Toc158117265"/>
-      <w:bookmarkStart w:id="25" w:name="_Toc158777197"/>
-      <w:bookmarkStart w:id="26" w:name="_Toc192498618"/>
+      <w:bookmarkStart w:id="22" w:name="_Toc158116807"/>
+      <w:bookmarkStart w:id="23" w:name="_Toc158117265"/>
+      <w:bookmarkStart w:id="24" w:name="_Toc158777197"/>
+      <w:bookmarkStart w:id="25" w:name="_Toc192498618"/>
+      <w:bookmarkEnd w:id="18"/>
       <w:bookmarkEnd w:id="19"/>
       <w:bookmarkEnd w:id="20"/>
       <w:bookmarkEnd w:id="21"/>
-      <w:bookmarkEnd w:id="22"/>
     </w:p>
     <w:p>
       <w:pPr>
@@ -12885,10 +12883,10 @@
         </w:rPr>
         <w:t>Escalabilidad</w:t>
       </w:r>
+      <w:bookmarkEnd w:id="22"/>
       <w:bookmarkEnd w:id="23"/>
       <w:bookmarkEnd w:id="24"/>
       <w:bookmarkEnd w:id="25"/>
-      <w:bookmarkEnd w:id="26"/>
     </w:p>
     <w:p>
       <w:pPr>
@@ -12902,10 +12900,10 @@
           <w:szCs w:val="22"/>
         </w:rPr>
       </w:pPr>
-      <w:bookmarkStart w:id="27" w:name="_Toc158116822"/>
-      <w:bookmarkStart w:id="28" w:name="_Toc158117280"/>
-      <w:bookmarkStart w:id="29" w:name="_Toc158777201"/>
-      <w:bookmarkStart w:id="30" w:name="_Toc192498626"/>
+      <w:bookmarkStart w:id="26" w:name="_Toc158116822"/>
+      <w:bookmarkStart w:id="27" w:name="_Toc158117280"/>
+      <w:bookmarkStart w:id="28" w:name="_Toc158777201"/>
+      <w:bookmarkStart w:id="29" w:name="_Toc192498626"/>
       <w:r>
         <w:rPr>
           <w:sz w:val="22"/>
@@ -12913,10 +12911,10 @@
         </w:rPr>
         <w:t>Base de Datos</w:t>
       </w:r>
+      <w:bookmarkEnd w:id="26"/>
       <w:bookmarkEnd w:id="27"/>
       <w:bookmarkEnd w:id="28"/>
       <w:bookmarkEnd w:id="29"/>
-      <w:bookmarkEnd w:id="30"/>
     </w:p>
     <w:p>
       <w:pPr>
@@ -12959,10 +12957,10 @@
           <w:szCs w:val="22"/>
         </w:rPr>
       </w:pPr>
-      <w:bookmarkStart w:id="31" w:name="_Toc158116823"/>
-      <w:bookmarkStart w:id="32" w:name="_Toc158117281"/>
-      <w:bookmarkStart w:id="33" w:name="_Toc158777202"/>
-      <w:bookmarkStart w:id="34" w:name="_Toc192498627"/>
+      <w:bookmarkStart w:id="30" w:name="_Toc158116823"/>
+      <w:bookmarkStart w:id="31" w:name="_Toc158117281"/>
+      <w:bookmarkStart w:id="32" w:name="_Toc158777202"/>
+      <w:bookmarkStart w:id="33" w:name="_Toc192498627"/>
       <w:r>
         <w:rPr>
           <w:sz w:val="22"/>
@@ -12970,10 +12968,10 @@
         </w:rPr>
         <w:t>Servidor web de aplicaciones</w:t>
       </w:r>
+      <w:bookmarkEnd w:id="30"/>
       <w:bookmarkEnd w:id="31"/>
       <w:bookmarkEnd w:id="32"/>
       <w:bookmarkEnd w:id="33"/>
-      <w:bookmarkEnd w:id="34"/>
     </w:p>
     <w:p>
       <w:pPr>
@@ -13030,10 +13028,10 @@
           <w:szCs w:val="22"/>
         </w:rPr>
       </w:pPr>
-      <w:bookmarkStart w:id="35" w:name="_Toc158116824"/>
-      <w:bookmarkStart w:id="36" w:name="_Toc158117282"/>
-      <w:bookmarkStart w:id="37" w:name="_Toc158777203"/>
-      <w:bookmarkStart w:id="38" w:name="_Toc192498628"/>
+      <w:bookmarkStart w:id="34" w:name="_Toc158116824"/>
+      <w:bookmarkStart w:id="35" w:name="_Toc158117282"/>
+      <w:bookmarkStart w:id="36" w:name="_Toc158777203"/>
+      <w:bookmarkStart w:id="37" w:name="_Toc192498628"/>
       <w:r>
         <w:rPr>
           <w:sz w:val="22"/>
@@ -13041,10 +13039,10 @@
         </w:rPr>
         <w:t>Navegador web</w:t>
       </w:r>
+      <w:bookmarkEnd w:id="34"/>
       <w:bookmarkEnd w:id="35"/>
       <w:bookmarkEnd w:id="36"/>
       <w:bookmarkEnd w:id="37"/>
-      <w:bookmarkEnd w:id="38"/>
     </w:p>
     <w:p>
       <w:pPr>
@@ -13073,10 +13071,10 @@
           <w:szCs w:val="22"/>
         </w:rPr>
       </w:pPr>
-      <w:bookmarkStart w:id="39" w:name="_Toc158116825"/>
-      <w:bookmarkStart w:id="40" w:name="_Toc158117283"/>
-      <w:bookmarkStart w:id="41" w:name="_Toc158777204"/>
-      <w:bookmarkStart w:id="42" w:name="_Toc192498629"/>
+      <w:bookmarkStart w:id="38" w:name="_Toc158116825"/>
+      <w:bookmarkStart w:id="39" w:name="_Toc158117283"/>
+      <w:bookmarkStart w:id="40" w:name="_Toc158777204"/>
+      <w:bookmarkStart w:id="41" w:name="_Toc192498629"/>
       <w:r>
         <w:rPr>
           <w:sz w:val="22"/>
@@ -13085,10 +13083,10 @@
         <w:lastRenderedPageBreak/>
         <w:t>Máquina virtual de Java</w:t>
       </w:r>
+      <w:bookmarkEnd w:id="38"/>
       <w:bookmarkEnd w:id="39"/>
       <w:bookmarkEnd w:id="40"/>
       <w:bookmarkEnd w:id="41"/>
-      <w:bookmarkEnd w:id="42"/>
     </w:p>
     <w:p>
       <w:pPr>
@@ -13391,7 +13389,21 @@
           <w:rFonts w:ascii="Arial" w:hAnsi="Arial" w:cs="Arial"/>
           <w:lang w:val="es-ES" w:eastAsia="es-ES"/>
         </w:rPr>
-        <w:t>La documentación del sistema brindará información para facilitar la solución a situaciones de mantenimiento.</w:t>
+        <w:t>La documentación del sistema brindará información para facilitar la solución a situaciones de mantenimiento</w:t>
+      </w:r>
+      <w:r>
+        <w:rPr>
+          <w:rFonts w:ascii="Arial" w:hAnsi="Arial" w:cs="Arial"/>
+          <w:lang w:val="es-ES" w:eastAsia="es-ES"/>
+        </w:rPr>
+        <w:t xml:space="preserve"> y solución de errores</w:t>
+      </w:r>
+      <w:r>
+        <w:rPr>
+          <w:rFonts w:ascii="Arial" w:hAnsi="Arial" w:cs="Arial"/>
+          <w:lang w:val="es-ES" w:eastAsia="es-ES"/>
+        </w:rPr>
+        <w:t>.</w:t>
       </w:r>
     </w:p>
     <w:p>
@@ -13420,6 +13432,8 @@
         </w:rPr>
         <w:t xml:space="preserve"> realizar sus actividades para que el usuario realice una correcta utilización de las funciones del sistema.</w:t>
       </w:r>
+      <w:bookmarkStart w:id="42" w:name="_GoBack"/>
+      <w:bookmarkEnd w:id="42"/>
     </w:p>
     <w:p>
       <w:pPr>
@@ -18283,7 +18297,7 @@
   <a:extraClrSchemeLst/>
   <a:extLst>
     <a:ext uri="{05A4C25C-085E-4340-85A3-A5531E510DB2}">
-      <thm15:themeFamily xmlns="" xmlns:thm15="http://schemas.microsoft.com/office/thememl/2012/main" name="Office Theme" id="{62F939B6-93AF-4DB8-9C6B-D6C7DFDC589F}" vid="{4A3C46E8-61CC-4603-A589-7422A47A8E4A}"/>
+      <thm15:themeFamily xmlns:thm15="http://schemas.microsoft.com/office/thememl/2012/main" xmlns="" name="Office Theme" id="{62F939B6-93AF-4DB8-9C6B-D6C7DFDC589F}" vid="{4A3C46E8-61CC-4603-A589-7422A47A8E4A}"/>
     </a:ext>
   </a:extLst>
 </a:theme>

</xml_diff>